<commit_message>
HREOS-2741: Error en documento instrucciones de reserva.
</commit_message>
<xml_diff>
--- a/recovery-webservice/src/main/resources/docs/correo_sancion_oferta.docx
+++ b/recovery-webservice/src/main/resources/docs/correo_sancion_oferta.docx
@@ -137,18 +137,7 @@
           <w:bCs/>
           <w:u w:val="single"/>
         </w:rPr>
-        <w:t>FORMALIZACIÓN DE LA RESERVA (en caso de propuesta aprobada con r</w:t>
-      </w:r>
-      <w:bookmarkStart w:id="0" w:name="_GoBack"/>
-      <w:bookmarkEnd w:id="0"/>
-      <w:r>
-        <w:rPr>
-          <w:rFonts w:ascii="Trebuchet MS" w:hAnsi="Trebuchet MS"/>
-          <w:b/>
-          <w:bCs/>
-          <w:u w:val="single"/>
-        </w:rPr>
-        <w:t>eserva)</w:t>
+        <w:t>FORMALIZACIÓN DE LA RESERVA (en caso de propuesta aprobada con reserva)</w:t>
       </w:r>
     </w:p>
     <w:p>
@@ -609,7 +598,19 @@
         <w:rPr>
           <w:rFonts w:ascii="Trebuchet MS" w:hAnsi="Trebuchet MS"/>
         </w:rPr>
-        <w:t xml:space="preserve">Se deberá realizar transferencia bancaria a la cuenta ES50-2100-8981-69-020001661, titularidad de </w:t>
+        <w:t>Se deberá realizar transferencia bancaria a la cuenta ES50-2100-8981-69-02000166</w:t>
+      </w:r>
+      <w:r>
+        <w:rPr>
+          <w:rFonts w:ascii="Trebuchet MS" w:hAnsi="Trebuchet MS"/>
+        </w:rPr>
+        <w:t>6</w:t>
+      </w:r>
+      <w:r>
+        <w:rPr>
+          <w:rFonts w:ascii="Trebuchet MS" w:hAnsi="Trebuchet MS"/>
+        </w:rPr>
+        <w:t xml:space="preserve">1, titularidad de </w:t>
       </w:r>
       <w:proofErr w:type="spellStart"/>
       <w:r>
@@ -639,6 +640,8 @@
         </w:rPr>
         <w:t xml:space="preserve"> de los compradores. </w:t>
       </w:r>
+      <w:bookmarkStart w:id="0" w:name="_GoBack"/>
+      <w:bookmarkEnd w:id="0"/>
     </w:p>
     <w:p>
       <w:pPr>
@@ -1806,7 +1809,7 @@
   <a:extraClrSchemeLst/>
   <a:extLst>
     <a:ext uri="{05A4C25C-085E-4340-85A3-A5531E510DB2}">
-      <thm15:themeFamily xmlns:thm15="http://schemas.microsoft.com/office/thememl/2012/main" xmlns="" name="Office Theme" id="{62F939B6-93AF-4DB8-9C6B-D6C7DFDC589F}" vid="{4A3C46E8-61CC-4603-A589-7422A47A8E4A}"/>
+      <thm15:themeFamily xmlns="" xmlns:thm15="http://schemas.microsoft.com/office/thememl/2012/main" name="Office Theme" id="{62F939B6-93AF-4DB8-9C6B-D6C7DFDC589F}" vid="{4A3C46E8-61CC-4603-A589-7422A47A8E4A}"/>
     </a:ext>
   </a:extLst>
 </a:theme>
@@ -1817,7 +1820,7 @@
 </file>
 
 <file path=customXml/itemProps1.xml><?xml version="1.0" encoding="utf-8"?>
-<ds:datastoreItem xmlns:ds="http://schemas.openxmlformats.org/officeDocument/2006/customXml" ds:itemID="{12E80890-E236-46E4-A492-2F95FF0D6F3A}">
+<ds:datastoreItem xmlns:ds="http://schemas.openxmlformats.org/officeDocument/2006/customXml" ds:itemID="{59AFFF39-DCD2-4B65-A683-C9BC91766866}">
   <ds:schemaRefs>
     <ds:schemaRef ds:uri="http://schemas.openxmlformats.org/officeDocument/2006/bibliography"/>
   </ds:schemaRefs>

</xml_diff>

<commit_message>
HREOS-2824: Fwd: RV: Nuevo circuito reservas Sareb.pptx
</commit_message>
<xml_diff>
--- a/recovery-webservice/src/main/resources/docs/correo_sancion_oferta.docx
+++ b/recovery-webservice/src/main/resources/docs/correo_sancion_oferta.docx
@@ -624,24 +624,48 @@
         <w:rPr>
           <w:rFonts w:ascii="Trebuchet MS" w:hAnsi="Trebuchet MS"/>
         </w:rPr>
-        <w:t xml:space="preserve">. Se deberá hacer constar en el concepto los siguientes parámetros; (i) número de activo; (ii) finca registral identificativa del Inmueble; y (iii) </w:t>
-      </w:r>
-      <w:proofErr w:type="spellStart"/>
-      <w:r>
-        <w:rPr>
-          <w:rFonts w:ascii="Trebuchet MS" w:hAnsi="Trebuchet MS"/>
-        </w:rPr>
-        <w:t>d.n.i.</w:t>
-      </w:r>
-      <w:proofErr w:type="spellEnd"/>
-      <w:r>
-        <w:rPr>
-          <w:rFonts w:ascii="Trebuchet MS" w:hAnsi="Trebuchet MS"/>
-        </w:rPr>
-        <w:t xml:space="preserve"> de los compradores. </w:t>
+        <w:t>. Se deberá hacer constar en el concepto los siguientes parámetros; (i) número de activo; (ii) finca registr</w:t>
+      </w:r>
+      <w:r>
+        <w:rPr>
+          <w:rFonts w:ascii="Trebuchet MS" w:hAnsi="Trebuchet MS"/>
+        </w:rPr>
+        <w:t xml:space="preserve">al identificativa del Inmueble; </w:t>
+      </w:r>
+      <w:r>
+        <w:rPr>
+          <w:rFonts w:ascii="Trebuchet MS" w:hAnsi="Trebuchet MS"/>
+        </w:rPr>
+        <w:t xml:space="preserve">(iii) </w:t>
+      </w:r>
+      <w:r>
+        <w:rPr>
+          <w:rFonts w:ascii="Trebuchet MS" w:hAnsi="Trebuchet MS"/>
+        </w:rPr>
+        <w:t>número de oferta; (iv</w:t>
+      </w:r>
+      <w:proofErr w:type="gramStart"/>
+      <w:r>
+        <w:rPr>
+          <w:rFonts w:ascii="Trebuchet MS" w:hAnsi="Trebuchet MS"/>
+        </w:rPr>
+        <w:t>)D.N.I</w:t>
+      </w:r>
+      <w:proofErr w:type="gramEnd"/>
+      <w:r>
+        <w:rPr>
+          <w:rFonts w:ascii="Trebuchet MS" w:hAnsi="Trebuchet MS"/>
+        </w:rPr>
+        <w:t xml:space="preserve"> </w:t>
       </w:r>
       <w:bookmarkStart w:id="0" w:name="_GoBack"/>
       <w:bookmarkEnd w:id="0"/>
+      <w:r>
+        <w:rPr>
+          <w:rFonts w:ascii="Trebuchet MS" w:hAnsi="Trebuchet MS"/>
+        </w:rPr>
+        <w:t xml:space="preserve">de los compradores. </w:t>
+      </w:r>
     </w:p>
     <w:p>
       <w:pPr>
@@ -1809,7 +1833,7 @@
   <a:extraClrSchemeLst/>
   <a:extLst>
     <a:ext uri="{05A4C25C-085E-4340-85A3-A5531E510DB2}">
-      <thm15:themeFamily xmlns="" xmlns:thm15="http://schemas.microsoft.com/office/thememl/2012/main" name="Office Theme" id="{62F939B6-93AF-4DB8-9C6B-D6C7DFDC589F}" vid="{4A3C46E8-61CC-4603-A589-7422A47A8E4A}"/>
+      <thm15:themeFamily xmlns:thm15="http://schemas.microsoft.com/office/thememl/2012/main" xmlns="" name="Office Theme" id="{62F939B6-93AF-4DB8-9C6B-D6C7DFDC589F}" vid="{4A3C46E8-61CC-4603-A589-7422A47A8E4A}"/>
     </a:ext>
   </a:extLst>
 </a:theme>
@@ -1820,7 +1844,7 @@
 </file>
 
 <file path=customXml/itemProps1.xml><?xml version="1.0" encoding="utf-8"?>
-<ds:datastoreItem xmlns:ds="http://schemas.openxmlformats.org/officeDocument/2006/customXml" ds:itemID="{59AFFF39-DCD2-4B65-A683-C9BC91766866}">
+<ds:datastoreItem xmlns:ds="http://schemas.openxmlformats.org/officeDocument/2006/customXml" ds:itemID="{2BF6DE04-BF6E-4FB9-95B3-FC022C23B5D0}">
   <ds:schemaRefs>
     <ds:schemaRef ds:uri="http://schemas.openxmlformats.org/officeDocument/2006/bibliography"/>
   </ds:schemaRefs>

</xml_diff>